<commit_message>
Changes based on testing
</commit_message>
<xml_diff>
--- a/0-For-Instructor/04-ChallengeInstructions.docx
+++ b/0-For-Instructor/04-ChallengeInstructions.docx
@@ -31,8 +31,6 @@
       <w:pPr>
         <w:pStyle w:val="Image"/>
       </w:pPr>
-      <w:bookmarkStart w:id="0" w:name="_GoBack"/>
-      <w:bookmarkEnd w:id="0"/>
     </w:p>
     <w:p>
       <w:pPr>
@@ -451,63 +449,39 @@
         <w:pStyle w:val="Heading2"/>
       </w:pPr>
       <w:r>
-        <w:t>Challenge 1: Editing Your Stories</w:t>
+        <w:t xml:space="preserve">Challenge 1: </w:t>
+      </w:r>
+      <w:r>
+        <w:t>Bring Back the Aliens!</w:t>
       </w:r>
     </w:p>
     <w:p>
       <w:r>
-        <w:t>While creating new stories is really nice, unfortunately, there’s no way edit them. Say for instance, you wanted to correct a misspelling or trim a few sentences, there’s no way to do that.</w:t>
+        <w:t>If you’ve been following along since the first session, you’ll remember that there were Aliens and now there is not. Update the app so that there is now alien stories to choose from. Make sure to include your own alien story.</w:t>
+      </w:r>
+    </w:p>
+    <w:p>
+      <w:pPr>
+        <w:pStyle w:val="Heading2"/>
+      </w:pPr>
+      <w:r>
+        <w:t xml:space="preserve">Challenge 2: </w:t>
+      </w:r>
+      <w:r>
+        <w:t>Refactor, Refactor, Refactor!</w:t>
       </w:r>
     </w:p>
     <w:p>
       <w:r>
-        <w:t xml:space="preserve">Your challenge is to “make it so”. </w:t>
+        <w:t>Currently, the app is using individual arrays for each type of story. Refactor the app to use one array. This array will contain three arrays: one for the zombies, one for the vampires, and one for the aliens.</w:t>
       </w:r>
     </w:p>
     <w:p>
       <w:r>
-        <w:t>To let the user know that he or she can edit a row, make sure all the Table View Cell’s have a Detail accessory. You can find this in the Attributes Inspector for the particular cell.</w:t>
+        <w:t>You should be able to access the individual stories by using sections and rows</w:t>
       </w:r>
-    </w:p>
-    <w:p>
-      <w:r>
-        <w:t xml:space="preserve">Once the user taps this accessory, the New Story View Controller should be modally presented with all the fields populated. Once the user saves the story, the view controller is </w:t>
-      </w:r>
-      <w:proofErr w:type="spellStart"/>
-      <w:r>
-        <w:t>dimissed</w:t>
-      </w:r>
-      <w:proofErr w:type="spellEnd"/>
-      <w:r>
-        <w:t xml:space="preserve"> and the Story Selection View Controller should reflect any changes.</w:t>
-      </w:r>
-    </w:p>
-    <w:p>
-      <w:r>
-        <w:t>That means if a user changes the</w:t>
-      </w:r>
-      <w:r>
-        <w:t xml:space="preserve"> title</w:t>
-      </w:r>
-      <w:r>
-        <w:t xml:space="preserve">, that new title should appear in the </w:t>
-      </w:r>
-      <w:r>
-        <w:t>story listings. If a user changes a story from vampire to zombie, then the listing should reflect this as well.</w:t>
-      </w:r>
-    </w:p>
-    <w:p>
-      <w:pPr>
-        <w:pStyle w:val="Heading2"/>
-      </w:pPr>
-      <w:r>
-        <w:t>Challenge 2: Deleting Your Stories</w:t>
-      </w:r>
-    </w:p>
-    <w:p>
-      <w:r>
-        <w:t>Let’s face it, not every story is worth keeping around. Table Views come with a nice little feature that allows users to swipe to delete. Look up the documentation for this feature and implement it.</w:t>
-      </w:r>
+      <w:bookmarkStart w:id="0" w:name="_GoBack"/>
+      <w:bookmarkEnd w:id="0"/>
     </w:p>
     <w:p>
       <w:pPr>
@@ -1788,6 +1762,7 @@
   <w:style w:type="character" w:default="1" w:styleId="DefaultParagraphFont">
     <w:name w:val="Default Paragraph Font"/>
     <w:uiPriority w:val="1"/>
+    <w:semiHidden/>
     <w:unhideWhenUsed/>
   </w:style>
   <w:style w:type="table" w:default="1" w:styleId="TableNormal">
@@ -3352,6 +3327,7 @@
   <w:style w:type="character" w:default="1" w:styleId="DefaultParagraphFont">
     <w:name w:val="Default Paragraph Font"/>
     <w:uiPriority w:val="1"/>
+    <w:semiHidden/>
     <w:unhideWhenUsed/>
   </w:style>
   <w:style w:type="table" w:default="1" w:styleId="TableNormal">
@@ -4861,12 +4837,14 @@
     <w:rsid w:val="005A6946"/>
     <w:rsid w:val="00686AB9"/>
     <w:rsid w:val="00746E4F"/>
+    <w:rsid w:val="00761609"/>
     <w:rsid w:val="007A4C17"/>
     <w:rsid w:val="007F2A54"/>
     <w:rsid w:val="00812303"/>
     <w:rsid w:val="009606A2"/>
     <w:rsid w:val="00A515DB"/>
     <w:rsid w:val="00B06287"/>
+    <w:rsid w:val="00B96F2F"/>
     <w:rsid w:val="00BB3A05"/>
     <w:rsid w:val="00BE1219"/>
     <w:rsid w:val="00C711B3"/>
@@ -5815,20 +5793,8 @@
 <b:Sources xmlns:b="http://schemas.openxmlformats.org/officeDocument/2006/bibliography" xmlns="http://schemas.openxmlformats.org/officeDocument/2006/bibliography" SelectedStyle="/APA.XSL" StyleName="APA"/>
 </file>
 
-<file path=customXml/item2.xml><?xml version="1.0" encoding="utf-8"?>
-<b:Sources xmlns:b="http://schemas.openxmlformats.org/officeDocument/2006/bibliography" xmlns="http://schemas.openxmlformats.org/officeDocument/2006/bibliography" SelectedStyle="/APA.XSL" StyleName="APA"/>
-</file>
-
 <file path=customXml/itemProps1.xml><?xml version="1.0" encoding="utf-8"?>
-<ds:datastoreItem xmlns:ds="http://schemas.openxmlformats.org/officeDocument/2006/customXml" ds:itemID="{21D15C75-EE70-F64E-9DAD-0FF02AF4FF18}">
-  <ds:schemaRefs>
-    <ds:schemaRef ds:uri="http://schemas.openxmlformats.org/officeDocument/2006/bibliography"/>
-  </ds:schemaRefs>
-</ds:datastoreItem>
-</file>
-
-<file path=customXml/itemProps2.xml><?xml version="1.0" encoding="utf-8"?>
-<ds:datastoreItem xmlns:ds="http://schemas.openxmlformats.org/officeDocument/2006/customXml" ds:itemID="{BC568F40-855D-8A45-BA27-6AC8109B4B01}">
+<ds:datastoreItem xmlns:ds="http://schemas.openxmlformats.org/officeDocument/2006/customXml" ds:itemID="{51FC692F-FE23-A84D-9039-A537D4816C02}">
   <ds:schemaRefs>
     <ds:schemaRef ds:uri="http://schemas.openxmlformats.org/officeDocument/2006/bibliography"/>
   </ds:schemaRefs>

</xml_diff>